<commit_message>
Assignment 8 and placeholder for lecture 7
</commit_message>
<xml_diff>
--- a/Syllabus/Fall 2017 Syllabus.docx
+++ b/Syllabus/Fall 2017 Syllabus.docx
@@ -243,6 +243,15 @@
           <w:sz w:val="22"/>
           <w:szCs w:val="22"/>
         </w:rPr>
+        <w:t>James Wilson</w:t>
+      </w:r>
+      <w:r>
+        <w:rPr>
+          <w:rFonts w:asciiTheme="minorHAnsi" w:hAnsiTheme="minorHAnsi"/>
+          <w:b/>
+          <w:sz w:val="22"/>
+          <w:szCs w:val="22"/>
+        </w:rPr>
         <w:tab/>
       </w:r>
       <w:r>
@@ -254,6 +263,15 @@
         </w:rPr>
         <w:tab/>
         <w:t>Email:</w:t>
+      </w:r>
+      <w:r>
+        <w:rPr>
+          <w:rFonts w:asciiTheme="minorHAnsi" w:hAnsiTheme="minorHAnsi"/>
+          <w:b/>
+          <w:sz w:val="22"/>
+          <w:szCs w:val="22"/>
+        </w:rPr>
+        <w:t xml:space="preserve"> james.wilson@rccd.edu</w:t>
       </w:r>
     </w:p>
     <w:p>
@@ -278,6 +296,8 @@
         </w:rPr>
         <w:t>Office/Phone:</w:t>
       </w:r>
+      <w:bookmarkStart w:id="0" w:name="_GoBack"/>
+      <w:bookmarkEnd w:id="0"/>
       <w:r>
         <w:rPr>
           <w:rFonts w:asciiTheme="minorHAnsi" w:hAnsiTheme="minorHAnsi"/>
@@ -327,6 +347,15 @@
           <w:sz w:val="22"/>
           <w:szCs w:val="22"/>
         </w:rPr>
+        <w:t xml:space="preserve"> MW 2:00-3:30 / 2:-4:30</w:t>
+      </w:r>
+      <w:r>
+        <w:rPr>
+          <w:rFonts w:asciiTheme="minorHAnsi" w:hAnsiTheme="minorHAnsi"/>
+          <w:b/>
+          <w:sz w:val="22"/>
+          <w:szCs w:val="22"/>
+        </w:rPr>
         <w:tab/>
       </w:r>
       <w:r>
@@ -338,6 +367,15 @@
         </w:rPr>
         <w:tab/>
         <w:t>Class Location:</w:t>
+      </w:r>
+      <w:r>
+        <w:rPr>
+          <w:rFonts w:asciiTheme="minorHAnsi" w:hAnsiTheme="minorHAnsi"/>
+          <w:b/>
+          <w:sz w:val="22"/>
+          <w:szCs w:val="22"/>
+        </w:rPr>
+        <w:t xml:space="preserve"> CACT</w:t>
       </w:r>
     </w:p>
     <w:p>
@@ -941,13 +979,23 @@
           <w:szCs w:val="22"/>
         </w:rPr>
       </w:pPr>
-      <w:r>
-        <w:rPr>
-          <w:rFonts w:asciiTheme="minorHAnsi" w:hAnsiTheme="minorHAnsi"/>
-          <w:sz w:val="22"/>
-          <w:szCs w:val="22"/>
-        </w:rPr>
-        <w:t xml:space="preserve">Gersting, Judith L., </w:t>
+      <w:proofErr w:type="spellStart"/>
+      <w:r>
+        <w:rPr>
+          <w:rFonts w:asciiTheme="minorHAnsi" w:hAnsiTheme="minorHAnsi"/>
+          <w:sz w:val="22"/>
+          <w:szCs w:val="22"/>
+        </w:rPr>
+        <w:t>Gersting</w:t>
+      </w:r>
+      <w:proofErr w:type="spellEnd"/>
+      <w:r>
+        <w:rPr>
+          <w:rFonts w:asciiTheme="minorHAnsi" w:hAnsiTheme="minorHAnsi"/>
+          <w:sz w:val="22"/>
+          <w:szCs w:val="22"/>
+        </w:rPr>
+        <w:t xml:space="preserve">, Judith L., </w:t>
       </w:r>
       <w:r>
         <w:rPr>
@@ -1992,8 +2040,9 @@
           <w:sz w:val="22"/>
           <w:szCs w:val="22"/>
         </w:rPr>
-        <w:t>The use of an</w:t>
-      </w:r>
+        <w:t xml:space="preserve">The use of </w:t>
+      </w:r>
+      <w:proofErr w:type="gramStart"/>
       <w:r>
         <w:rPr>
           <w:rFonts w:asciiTheme="minorHAnsi" w:hAnsiTheme="minorHAnsi"/>
@@ -2003,7 +2052,7 @@
           <w:sz w:val="22"/>
           <w:szCs w:val="22"/>
         </w:rPr>
-        <w:t xml:space="preserve"> </w:t>
+        <w:t>an</w:t>
       </w:r>
       <w:r>
         <w:rPr>
@@ -2014,7 +2063,30 @@
           <w:sz w:val="22"/>
           <w:szCs w:val="22"/>
         </w:rPr>
-        <w:t xml:space="preserve">add/authorization code issued to another student violates the Student Code of Conduct and </w:t>
+        <w:t xml:space="preserve"> </w:t>
+      </w:r>
+      <w:r>
+        <w:rPr>
+          <w:rFonts w:asciiTheme="minorHAnsi" w:hAnsiTheme="minorHAnsi"/>
+          <w:b/>
+          <w:bCs/>
+          <w:color w:val="000000"/>
+          <w:sz w:val="22"/>
+          <w:szCs w:val="22"/>
+        </w:rPr>
+        <w:t>add</w:t>
+      </w:r>
+      <w:proofErr w:type="gramEnd"/>
+      <w:r>
+        <w:rPr>
+          <w:rFonts w:asciiTheme="minorHAnsi" w:hAnsiTheme="minorHAnsi"/>
+          <w:b/>
+          <w:bCs/>
+          <w:color w:val="000000"/>
+          <w:sz w:val="22"/>
+          <w:szCs w:val="22"/>
+        </w:rPr>
+        <w:t xml:space="preserve">/authorization code issued to another student violates the Student Code of Conduct and </w:t>
       </w:r>
       <w:r>
         <w:rPr>
@@ -3016,8 +3088,6 @@
               </w:rPr>
               <w:t>1.1</w:t>
             </w:r>
-            <w:bookmarkStart w:id="0" w:name="_GoBack"/>
-            <w:bookmarkEnd w:id="0"/>
           </w:p>
         </w:tc>
       </w:tr>
@@ -9455,6 +9525,15 @@
 </file>
 
 <file path=customXml/item2.xml><?xml version="1.0" encoding="utf-8"?>
+<?mso-contentType ?>
+<FormTemplates xmlns="http://schemas.microsoft.com/sharepoint/v3/contenttype/forms">
+  <Display>DocumentLibraryForm</Display>
+  <Edit>DocumentLibraryForm</Edit>
+  <New>DocumentLibraryForm</New>
+</FormTemplates>
+</file>
+
+<file path=customXml/item3.xml><?xml version="1.0" encoding="utf-8"?>
 <ct:contentTypeSchema xmlns:ct="http://schemas.microsoft.com/office/2006/metadata/contentType" xmlns:ma="http://schemas.microsoft.com/office/2006/metadata/properties/metaAttributes" ct:_="" ma:_="" ma:contentTypeName="Document" ma:contentTypeID="0x010100973579A8DC20C64B9651C87592994DB8" ma:contentTypeVersion="1" ma:contentTypeDescription="Create a new document." ma:contentTypeScope="" ma:versionID="54967706f15dd375318f2c6c2e25d173">
   <xsd:schema xmlns:xsd="http://www.w3.org/2001/XMLSchema" xmlns:xs="http://www.w3.org/2001/XMLSchema" xmlns:p="http://schemas.microsoft.com/office/2006/metadata/properties" xmlns:ns1="http://schemas.microsoft.com/sharepoint/v3" targetNamespace="http://schemas.microsoft.com/office/2006/metadata/properties" ma:root="true" ma:fieldsID="747af003a9dcc1cb4cd3fe1b7b549674" ns1:_="">
     <xsd:import namespace="http://schemas.microsoft.com/sharepoint/v3"/>
@@ -9586,15 +9665,6 @@
 </ct:contentTypeSchema>
 </file>
 
-<file path=customXml/item3.xml><?xml version="1.0" encoding="utf-8"?>
-<?mso-contentType ?>
-<FormTemplates xmlns="http://schemas.microsoft.com/sharepoint/v3/contenttype/forms">
-  <Display>DocumentLibraryForm</Display>
-  <Edit>DocumentLibraryForm</Edit>
-  <New>DocumentLibraryForm</New>
-</FormTemplates>
-</file>
-
 <file path=customXml/item4.xml><?xml version="1.0" encoding="utf-8"?>
 <b:Sources xmlns:b="http://schemas.openxmlformats.org/officeDocument/2006/bibliography" xmlns="http://schemas.openxmlformats.org/officeDocument/2006/bibliography" SelectedStyle="\APA.XSL" StyleName="APA"/>
 </file>
@@ -9616,6 +9686,14 @@
 </file>
 
 <file path=customXml/itemProps2.xml><?xml version="1.0" encoding="utf-8"?>
+<ds:datastoreItem xmlns:ds="http://schemas.openxmlformats.org/officeDocument/2006/customXml" ds:itemID="{31865F51-6E6E-45F5-BF8E-B83BBC7F3537}">
+  <ds:schemaRefs>
+    <ds:schemaRef ds:uri="http://schemas.microsoft.com/sharepoint/v3/contenttype/forms"/>
+  </ds:schemaRefs>
+</ds:datastoreItem>
+</file>
+
+<file path=customXml/itemProps3.xml><?xml version="1.0" encoding="utf-8"?>
 <ds:datastoreItem xmlns:ds="http://schemas.openxmlformats.org/officeDocument/2006/customXml" ds:itemID="{8783F870-DA96-4296-9787-676C9C7B7BF5}">
   <ds:schemaRefs>
     <ds:schemaRef ds:uri="http://schemas.microsoft.com/office/2006/metadata/contentType"/>
@@ -9633,16 +9711,8 @@
 </ds:datastoreItem>
 </file>
 
-<file path=customXml/itemProps3.xml><?xml version="1.0" encoding="utf-8"?>
-<ds:datastoreItem xmlns:ds="http://schemas.openxmlformats.org/officeDocument/2006/customXml" ds:itemID="{31865F51-6E6E-45F5-BF8E-B83BBC7F3537}">
-  <ds:schemaRefs>
-    <ds:schemaRef ds:uri="http://schemas.microsoft.com/sharepoint/v3/contenttype/forms"/>
-  </ds:schemaRefs>
-</ds:datastoreItem>
-</file>
-
 <file path=customXml/itemProps4.xml><?xml version="1.0" encoding="utf-8"?>
-<ds:datastoreItem xmlns:ds="http://schemas.openxmlformats.org/officeDocument/2006/customXml" ds:itemID="{783F9FC7-7EBF-43F0-ACE5-B4DF5786F8B3}">
+<ds:datastoreItem xmlns:ds="http://schemas.openxmlformats.org/officeDocument/2006/customXml" ds:itemID="{27D5DF94-4367-4F88-87F5-4E079C7D3E9E}">
   <ds:schemaRefs>
     <ds:schemaRef ds:uri="http://schemas.openxmlformats.org/officeDocument/2006/bibliography"/>
   </ds:schemaRefs>

</xml_diff>